<commit_message>
UNIVERSIDAD TECNOLÓGICA DE SAN LUIS RÍO COLORADO
CAMBIO DE NUMERO DE LETRA A 12     UNIVERSIDAD TECNOLÓGICA DE SAN LUIS
RÍO COLORADO
</commit_message>
<xml_diff>
--- a/SRS-RUN-FEVER-FINALIZADO.docx
+++ b/SRS-RUN-FEVER-FINALIZADO.docx
@@ -9,20 +9,20 @@
         <w:rPr>
           <w:b/>
           <w:bCs/>
+          <w:sz w:val="28"/>
           <w:szCs w:val="23"/>
         </w:rPr>
       </w:pPr>
-      <w:bookmarkStart w:id="0" w:name="_GoBack"/>
       <w:r>
         <w:rPr>
           <w:b/>
           <w:bCs/>
+          <w:sz w:val="28"/>
           <w:szCs w:val="23"/>
         </w:rPr>
         <w:t>UNIVERSIDAD TECNOLÓGICA DE SAN LUIS RÍO COLORADO</w:t>
       </w:r>
     </w:p>
-    <w:bookmarkEnd w:id="0"/>
     <w:p>
       <w:pPr>
         <w:pStyle w:val="Default"/>
@@ -34,6 +34,7 @@
           <w:szCs w:val="23"/>
         </w:rPr>
       </w:pPr>
+      <w:bookmarkStart w:id="0" w:name="_GoBack"/>
       <w:r>
         <w:rPr>
           <w:noProof/>
@@ -83,6 +84,7 @@
           </wp:anchor>
         </w:drawing>
       </w:r>
+      <w:bookmarkEnd w:id="0"/>
     </w:p>
     <w:p>
       <w:pPr>
@@ -4521,7 +4523,7 @@
           <w:rPr>
             <w:noProof/>
           </w:rPr>
-          <w:t>18</w:t>
+          <w:t>16</w:t>
         </w:r>
         <w:r>
           <w:fldChar w:fldCharType="end"/>
@@ -6670,7 +6672,7 @@
 </file>
 
 <file path=customXml/itemProps1.xml><?xml version="1.0" encoding="utf-8"?>
-<ds:datastoreItem xmlns:ds="http://schemas.openxmlformats.org/officeDocument/2006/customXml" ds:itemID="{1FF06D3C-3618-468E-AEF3-849338E963BA}">
+<ds:datastoreItem xmlns:ds="http://schemas.openxmlformats.org/officeDocument/2006/customXml" ds:itemID="{E7BAE642-FC99-42EC-BF37-136E2D3CF984}">
   <ds:schemaRefs>
     <ds:schemaRef ds:uri="http://schemas.openxmlformats.org/officeDocument/2006/bibliography"/>
   </ds:schemaRefs>

</xml_diff>